<commit_message>
Changed the title from just NLTK to include Pattern toolkit and the write up about how the training of the system will happen.
</commit_message>
<xml_diff>
--- a/thesis/Research Proposal.docx
+++ b/thesis/Research Proposal.docx
@@ -13,7 +13,19 @@
         <w:rPr>
           <w:rFonts w:ascii="Times New Roman" w:hAnsi="Times New Roman"/>
         </w:rPr>
-        <w:t>Extracting Jamaican geographic locations using the NLTK Toolkit for Python from news articles</w:t>
+        <w:t xml:space="preserve">Extracting Jamaican geographic locations using the NLTK </w:t>
+      </w:r>
+      <w:r>
+        <w:rPr>
+          <w:rFonts w:ascii="Times New Roman" w:hAnsi="Times New Roman"/>
+        </w:rPr>
+        <w:t xml:space="preserve">and Pattern </w:t>
+      </w:r>
+      <w:r>
+        <w:rPr>
+          <w:rFonts w:ascii="Times New Roman" w:hAnsi="Times New Roman"/>
+        </w:rPr>
+        <w:t>Toolkit for Python from news articles</w:t>
       </w:r>
     </w:p>
     <w:p>
@@ -35,66 +47,76 @@
       <w:pPr>
         <w:pStyle w:val="BodyText"/>
       </w:pPr>
-      <w:bookmarkStart w:id="0" w:name="_GoBack"/>
+    </w:p>
+    <w:p>
+      <w:pPr>
+        <w:pStyle w:val="BodyText"/>
+      </w:pPr>
+    </w:p>
+    <w:p>
+      <w:pPr>
+        <w:pStyle w:val="BodyText"/>
+      </w:pPr>
+    </w:p>
+    <w:p>
+      <w:pPr>
+        <w:pStyle w:val="BodyText"/>
+      </w:pPr>
+    </w:p>
+    <w:p>
+      <w:pPr>
+        <w:pStyle w:val="BodyText"/>
+      </w:pPr>
+    </w:p>
+    <w:p>
+      <w:pPr>
+        <w:pStyle w:val="BodyText"/>
+      </w:pPr>
+    </w:p>
+    <w:p>
+      <w:pPr>
+        <w:jc w:val="center"/>
+        <w:rPr>
+          <w:rFonts w:ascii="Times New Roman" w:hAnsi="Times New Roman"/>
+        </w:rPr>
+      </w:pPr>
+      <w:bookmarkStart w:id="0" w:name="bkPaperTitl"/>
+      <w:bookmarkStart w:id="1" w:name="bkAuthor"/>
       <w:bookmarkEnd w:id="0"/>
-    </w:p>
-    <w:p>
-      <w:pPr>
-        <w:pStyle w:val="BodyText"/>
-      </w:pPr>
-    </w:p>
-    <w:p>
-      <w:pPr>
-        <w:pStyle w:val="BodyText"/>
-      </w:pPr>
-    </w:p>
-    <w:p>
-      <w:pPr>
-        <w:pStyle w:val="BodyText"/>
-      </w:pPr>
-    </w:p>
-    <w:p>
-      <w:pPr>
-        <w:pStyle w:val="BodyText"/>
-      </w:pPr>
-    </w:p>
-    <w:p>
-      <w:pPr>
-        <w:pStyle w:val="BodyText"/>
-      </w:pPr>
-    </w:p>
-    <w:p>
-      <w:pPr>
-        <w:jc w:val="both"/>
-        <w:rPr>
-          <w:rFonts w:ascii="Times New Roman" w:hAnsi="Times New Roman"/>
-        </w:rPr>
-      </w:pPr>
-      <w:bookmarkStart w:id="1" w:name="bkPaperTitl"/>
-      <w:bookmarkStart w:id="2" w:name="bkAuthor"/>
       <w:bookmarkEnd w:id="1"/>
+      <w:r>
+        <w:rPr>
+          <w:rFonts w:ascii="Times New Roman" w:hAnsi="Times New Roman"/>
+        </w:rPr>
+        <w:t xml:space="preserve">Extracting Jamaican geographic locations using the NLTK </w:t>
+      </w:r>
+      <w:r>
+        <w:rPr>
+          <w:rFonts w:ascii="Times New Roman" w:hAnsi="Times New Roman"/>
+        </w:rPr>
+        <w:t xml:space="preserve">and Pattern </w:t>
+      </w:r>
+      <w:r>
+        <w:rPr>
+          <w:rFonts w:ascii="Times New Roman" w:hAnsi="Times New Roman"/>
+        </w:rPr>
+        <w:t>Toolkit for Python from news articles</w:t>
+      </w:r>
+    </w:p>
+    <w:p>
+      <w:pPr>
+        <w:pStyle w:val="Heading1"/>
+      </w:pPr>
+      <w:r>
+        <w:t>Jean-Mark Wright</w:t>
+      </w:r>
+    </w:p>
+    <w:p>
+      <w:pPr>
+        <w:pStyle w:val="Heading1"/>
+      </w:pPr>
+      <w:bookmarkStart w:id="2" w:name="bkAuthorAffil"/>
       <w:bookmarkEnd w:id="2"/>
-      <w:r>
-        <w:rPr>
-          <w:rFonts w:ascii="Times New Roman" w:hAnsi="Times New Roman"/>
-        </w:rPr>
-        <w:t>Extracting Jamaican geographic locations using the NLTK Toolkit for Python from news articles</w:t>
-      </w:r>
-    </w:p>
-    <w:p>
-      <w:pPr>
-        <w:pStyle w:val="Heading1"/>
-      </w:pPr>
-      <w:r>
-        <w:t>Jean-Mark Wright</w:t>
-      </w:r>
-    </w:p>
-    <w:p>
-      <w:pPr>
-        <w:pStyle w:val="Heading1"/>
-      </w:pPr>
-      <w:bookmarkStart w:id="3" w:name="bkAuthorAffil"/>
-      <w:bookmarkEnd w:id="3"/>
       <w:r>
         <w:br w:type="page"/>
       </w:r>
@@ -111,8 +133,8 @@
           <w:rFonts w:ascii="Times New Roman" w:hAnsi="Times New Roman"/>
         </w:rPr>
       </w:pPr>
-      <w:bookmarkStart w:id="4" w:name="bkAbstract"/>
-      <w:bookmarkEnd w:id="4"/>
+      <w:bookmarkStart w:id="3" w:name="bkAbstract"/>
+      <w:bookmarkEnd w:id="3"/>
       <w:r>
         <w:rPr>
           <w:rFonts w:ascii="Times New Roman" w:hAnsi="Times New Roman"/>
@@ -1795,15 +1817,18 @@
         <w:spacing w:line="480" w:lineRule="auto"/>
         <w:jc w:val="both"/>
         <w:rPr>
+          <w:del w:id="4" w:author="Jay Why" w:date="2013-03-31T09:03:00Z"/>
           <w:rFonts w:ascii="Times New Roman" w:hAnsi="Times New Roman" w:cs="Times New Roman"/>
         </w:rPr>
       </w:pPr>
-      <w:r>
-        <w:rPr>
-          <w:rFonts w:ascii="Times New Roman" w:hAnsi="Times New Roman" w:cs="Times New Roman"/>
-        </w:rPr>
-        <w:t xml:space="preserve">Jamaica Information services </w:t>
-      </w:r>
+      <w:del w:id="5" w:author="Jay Why" w:date="2013-03-31T09:03:00Z">
+        <w:r>
+          <w:rPr>
+            <w:rFonts w:ascii="Times New Roman" w:hAnsi="Times New Roman" w:cs="Times New Roman"/>
+          </w:rPr>
+          <w:delText xml:space="preserve">Jamaica Information services </w:delText>
+        </w:r>
+      </w:del>
     </w:p>
     <w:p>
       <w:pPr>
@@ -1815,15 +1840,18 @@
         <w:spacing w:line="480" w:lineRule="auto"/>
         <w:jc w:val="both"/>
         <w:rPr>
+          <w:del w:id="6" w:author="Jay Why" w:date="2013-03-31T09:03:00Z"/>
           <w:rFonts w:ascii="Times New Roman" w:hAnsi="Times New Roman" w:cs="Times New Roman"/>
         </w:rPr>
       </w:pPr>
-      <w:r>
-        <w:rPr>
-          <w:rFonts w:ascii="Times New Roman" w:hAnsi="Times New Roman" w:cs="Times New Roman"/>
-        </w:rPr>
-        <w:t>Discover Jamaica</w:t>
-      </w:r>
+      <w:del w:id="7" w:author="Jay Why" w:date="2013-03-31T09:03:00Z">
+        <w:r>
+          <w:rPr>
+            <w:rFonts w:ascii="Times New Roman" w:hAnsi="Times New Roman" w:cs="Times New Roman"/>
+          </w:rPr>
+          <w:delText>Discover Jamaica</w:delText>
+        </w:r>
+      </w:del>
     </w:p>
     <w:p>
       <w:pPr>
@@ -1835,15 +1863,18 @@
         <w:spacing w:line="480" w:lineRule="auto"/>
         <w:jc w:val="both"/>
         <w:rPr>
+          <w:del w:id="8" w:author="Jay Why" w:date="2013-03-31T09:03:00Z"/>
           <w:rFonts w:ascii="Times New Roman" w:hAnsi="Times New Roman" w:cs="Times New Roman"/>
         </w:rPr>
       </w:pPr>
-      <w:r>
-        <w:rPr>
-          <w:rFonts w:ascii="Times New Roman" w:hAnsi="Times New Roman" w:cs="Times New Roman"/>
-        </w:rPr>
-        <w:t>Jamaica Observer</w:t>
-      </w:r>
+      <w:del w:id="9" w:author="Jay Why" w:date="2013-03-31T09:03:00Z">
+        <w:r>
+          <w:rPr>
+            <w:rFonts w:ascii="Times New Roman" w:hAnsi="Times New Roman" w:cs="Times New Roman"/>
+          </w:rPr>
+          <w:delText>Jamaica Observer</w:delText>
+        </w:r>
+      </w:del>
     </w:p>
     <w:p>
       <w:pPr>
@@ -1863,102 +1894,246 @@
         <w:rPr>
           <w:rFonts w:ascii="Times New Roman" w:hAnsi="Times New Roman"/>
         </w:rPr>
-        <w:t>These geographic features are expected to cover several different types of references not limited to parishes, communities, settlements, hotels, hospitals, rivers and roads. After th</w:t>
-      </w:r>
-      <w:r>
-        <w:rPr>
-          <w:rFonts w:ascii="Times New Roman" w:hAnsi="Times New Roman"/>
-        </w:rPr>
-        <w:t xml:space="preserve">e information is downloaded using a Python script, each of these articles will be manually geo-tagged. This corpus will be used to train the system. Statistical methods will be used to store the different variations used in referencing these places. Careful attention will be placed on honorifics, capitalization or other cases used in references, name declensions and aliases. </w:t>
-      </w:r>
-    </w:p>
-    <w:p>
-      <w:pPr>
-        <w:pStyle w:val="Heading2"/>
-      </w:pPr>
-    </w:p>
-    <w:p>
-      <w:pPr>
-        <w:pStyle w:val="Heading2"/>
-      </w:pPr>
-      <w:r>
-        <w:t xml:space="preserve">Building a gazetteer </w:t>
-      </w:r>
-    </w:p>
-    <w:p>
-      <w:pPr>
-        <w:spacing w:line="480" w:lineRule="auto"/>
-        <w:jc w:val="both"/>
-        <w:rPr>
-          <w:rFonts w:ascii="Times New Roman" w:hAnsi="Times New Roman"/>
-        </w:rPr>
-      </w:pPr>
-      <w:r>
-        <w:rPr>
-          <w:rFonts w:ascii="Times New Roman" w:hAnsi="Times New Roman"/>
-        </w:rPr>
-        <w:t>Approaches have been presented that do not use gazetteers for the process of NER (</w:t>
-      </w:r>
-      <w:r>
-        <w:rPr>
-          <w:rFonts w:ascii="Times New Roman" w:hAnsi="Times New Roman"/>
-        </w:rPr>
-        <w:fldChar w:fldCharType="begin"/>
-      </w:r>
-      <w:r>
-        <w:rPr>
-          <w:rFonts w:ascii="Times New Roman" w:hAnsi="Times New Roman"/>
-        </w:rPr>
-        <w:instrText xml:space="preserve"> ADDIN EN.CITE &lt;EndNote&gt;&lt;Cite AuthorYear="1"&gt;&lt;Author&gt;David A. Smith&lt;/Author&gt;&lt;Year&gt;2001&lt;/Year&gt;&lt;RecNum&gt;7&lt;/RecNum&gt;&lt;DisplayText&gt;David A. Smith [4]&lt;/DisplayText&gt;&lt;record&gt;&lt;rec-number&gt;7&lt;/rec-number&gt;&lt;foreign-keys&gt;&lt;key app="EN" db-id="5a5tddasu9fsr6e2wea59tzqxsd0apww9dzf"&gt;7&lt;/key&gt;&lt;/foreign-keys&gt;&lt;ref-type name="Journal Article"&gt;17&lt;/ref-type&gt;&lt;contributors&gt;&lt;authors&gt;&lt;author&gt;David A. Smith, Gregory Crane&lt;/author&gt;&lt;/authors&gt;&lt;/contributors&gt;&lt;titles&gt;&lt;title&gt;Disambiguating Geographic Names in a Historical Digital Library&lt;/title&gt;&lt;secondary-title&gt;P. Constantopoulos and I.T. Sølvberg (Eds.)&lt;/secondary-title&gt;&lt;/titles&gt;&lt;periodical&gt;&lt;full-title&gt;P. Constantopoulos and I.T. Sølvberg (Eds.)&lt;/full-title&gt;&lt;/periodical&gt;&lt;pages&gt;127-136&lt;/pages&gt;&lt;dates&gt;&lt;year&gt;2001&lt;/year&gt;&lt;/dates&gt;&lt;urls&gt;&lt;/urls&gt;&lt;/record&gt;&lt;/Cite&gt;&lt;/EndNote&gt;</w:instrText>
-      </w:r>
-      <w:r>
-        <w:rPr>
-          <w:rFonts w:ascii="Times New Roman" w:hAnsi="Times New Roman"/>
-        </w:rPr>
-        <w:fldChar w:fldCharType="separate"/>
-      </w:r>
-      <w:hyperlink w:anchor="_ENREF_4" w:tooltip="David A. Smith, 2001 #7" w:history="1">
+        <w:t xml:space="preserve">These geographic features are expected to cover </w:t>
+      </w:r>
+      <w:del w:id="10" w:author="Jay Why" w:date="2013-03-31T09:04:00Z">
         <w:r>
           <w:rPr>
             <w:rFonts w:ascii="Times New Roman" w:hAnsi="Times New Roman"/>
-            <w:noProof/>
           </w:rPr>
-          <w:t>David A. Smith [4</w:t>
+          <w:delText xml:space="preserve">several different types of references not limited to </w:delText>
         </w:r>
-      </w:hyperlink>
+      </w:del>
+      <w:r>
+        <w:rPr>
+          <w:rFonts w:ascii="Times New Roman" w:hAnsi="Times New Roman"/>
+        </w:rPr>
+        <w:t>parishes</w:t>
+      </w:r>
+      <w:ins w:id="11" w:author="Jay Why" w:date="2013-03-31T09:04:00Z">
+        <w:r>
+          <w:rPr>
+            <w:rFonts w:ascii="Times New Roman" w:hAnsi="Times New Roman"/>
+          </w:rPr>
+          <w:t xml:space="preserve"> and </w:t>
+        </w:r>
+      </w:ins>
+      <w:del w:id="12" w:author="Jay Why" w:date="2013-03-31T09:04:00Z">
+        <w:r>
+          <w:rPr>
+            <w:rFonts w:ascii="Times New Roman" w:hAnsi="Times New Roman"/>
+          </w:rPr>
+          <w:delText xml:space="preserve">, </w:delText>
+        </w:r>
+      </w:del>
+      <w:r>
+        <w:rPr>
+          <w:rFonts w:ascii="Times New Roman" w:hAnsi="Times New Roman"/>
+        </w:rPr>
+        <w:t>communities</w:t>
+      </w:r>
+      <w:del w:id="13" w:author="Jay Why" w:date="2013-03-31T09:04:00Z">
+        <w:r>
+          <w:rPr>
+            <w:rFonts w:ascii="Times New Roman" w:hAnsi="Times New Roman"/>
+          </w:rPr>
+          <w:delText>, settlements, hotels, hospitals, rivers and roads</w:delText>
+        </w:r>
+      </w:del>
+      <w:r>
+        <w:rPr>
+          <w:rFonts w:ascii="Times New Roman" w:hAnsi="Times New Roman"/>
+        </w:rPr>
+        <w:t>. After th</w:t>
+      </w:r>
+      <w:r>
+        <w:rPr>
+          <w:rFonts w:ascii="Times New Roman" w:hAnsi="Times New Roman"/>
+        </w:rPr>
+        <w:t xml:space="preserve">e information is downloaded using a Python script, each of these articles will be manually geo-tagged. This corpus will be used to train the system. Statistical methods will be used to store the different variations used in referencing these places. Careful attention will be placed on honorifics, capitalization or other cases used in references, name declensions and aliases. </w:t>
+      </w:r>
+    </w:p>
+    <w:p>
+      <w:pPr>
+        <w:pStyle w:val="Heading2"/>
+      </w:pPr>
+    </w:p>
+    <w:p>
+      <w:pPr>
+        <w:pStyle w:val="Heading2"/>
+      </w:pPr>
+      <w:r>
+        <w:t xml:space="preserve">Building a gazetteer </w:t>
+      </w:r>
+    </w:p>
+    <w:p>
+      <w:pPr>
+        <w:spacing w:line="480" w:lineRule="auto"/>
+        <w:jc w:val="both"/>
+        <w:rPr>
+          <w:rFonts w:ascii="Times New Roman" w:hAnsi="Times New Roman"/>
+        </w:rPr>
+      </w:pPr>
+      <w:r>
+        <w:rPr>
+          <w:rFonts w:ascii="Times New Roman" w:hAnsi="Times New Roman"/>
+          <w:highlight w:val="yellow"/>
+          <w:rPrChange w:id="14" w:author="Jay Why" w:date="2013-03-31T09:09:00Z">
+            <w:rPr>
+              <w:rFonts w:ascii="Times New Roman" w:hAnsi="Times New Roman"/>
+            </w:rPr>
+          </w:rPrChange>
+        </w:rPr>
+        <w:t>Approaches have been presented that do not use gazetteers for the process of NER (</w:t>
+      </w:r>
+      <w:r>
+        <w:rPr>
+          <w:rFonts w:ascii="Times New Roman" w:hAnsi="Times New Roman"/>
+          <w:highlight w:val="yellow"/>
+          <w:rPrChange w:id="15" w:author="Jay Why" w:date="2013-03-31T09:09:00Z">
+            <w:rPr>
+              <w:rFonts w:ascii="Times New Roman" w:hAnsi="Times New Roman"/>
+            </w:rPr>
+          </w:rPrChange>
+        </w:rPr>
+        <w:fldChar w:fldCharType="begin"/>
+      </w:r>
+      <w:r>
+        <w:rPr>
+          <w:rFonts w:ascii="Times New Roman" w:hAnsi="Times New Roman"/>
+          <w:highlight w:val="yellow"/>
+          <w:rPrChange w:id="16" w:author="Jay Why" w:date="2013-03-31T09:09:00Z">
+            <w:rPr>
+              <w:rFonts w:ascii="Times New Roman" w:hAnsi="Times New Roman"/>
+            </w:rPr>
+          </w:rPrChange>
+        </w:rPr>
+        <w:instrText xml:space="preserve"> ADDIN EN.CITE &lt;EndNote&gt;&lt;Cite AuthorYear="1"&gt;&lt;Author&gt;David A. Smith&lt;/Author&gt;&lt;Year&gt;2001&lt;/Year&gt;&lt;RecNum&gt;7&lt;/RecNum&gt;&lt;DisplayText&gt;David A. Smith [4]&lt;/DisplayText&gt;&lt;record&gt;&lt;rec-number&gt;7&lt;/rec-number&gt;&lt;foreign-keys&gt;&lt;key app="EN" db-id="5a5tddasu9fsr6e2wea59tzqxsd0apww9dzf"&gt;7&lt;/key&gt;&lt;/foreign-keys&gt;&lt;ref-type name="Journal Article"&gt;17&lt;/ref-type&gt;&lt;contributors&gt;&lt;authors&gt;&lt;author&gt;David A. Smith, Gregory Crane&lt;/author&gt;&lt;/authors&gt;&lt;/contributors&gt;&lt;titles&gt;&lt;title&gt;Disambiguating Geographic Names in a Historical Digital Library&lt;/title&gt;&lt;secondary-title&gt;P. Constantopoulos and I.T. Sølvberg (Eds.)&lt;/secondary-title&gt;&lt;/titles&gt;&lt;periodical&gt;&lt;full-title&gt;P. Constantopoulos and I.T. Sølvberg (Eds.)&lt;/full-title&gt;&lt;/periodical&gt;&lt;pages&gt;127-136&lt;/pages&gt;&lt;dates&gt;&lt;year&gt;2001&lt;/year&gt;&lt;/dates&gt;&lt;urls&gt;&lt;/urls&gt;&lt;/record&gt;&lt;/Cite&gt;&lt;/EndNote&gt;</w:instrText>
+      </w:r>
+      <w:r>
+        <w:rPr>
+          <w:rFonts w:ascii="Times New Roman" w:hAnsi="Times New Roman"/>
+          <w:highlight w:val="yellow"/>
+          <w:rPrChange w:id="17" w:author="Jay Why" w:date="2013-03-31T09:09:00Z">
+            <w:rPr>
+              <w:rFonts w:ascii="Times New Roman" w:hAnsi="Times New Roman"/>
+            </w:rPr>
+          </w:rPrChange>
+        </w:rPr>
+        <w:fldChar w:fldCharType="separate"/>
+      </w:r>
+      <w:r>
+        <w:rPr>
+          <w:highlight w:val="yellow"/>
+          <w:rPrChange w:id="18" w:author="Jay Why" w:date="2013-03-31T09:09:00Z">
+            <w:rPr/>
+          </w:rPrChange>
+        </w:rPr>
+        <w:fldChar w:fldCharType="begin"/>
+      </w:r>
+      <w:r>
+        <w:rPr>
+          <w:highlight w:val="yellow"/>
+          <w:rPrChange w:id="19" w:author="Jay Why" w:date="2013-03-31T09:09:00Z">
+            <w:rPr/>
+          </w:rPrChange>
+        </w:rPr>
+        <w:instrText xml:space="preserve"> HYPERLINK \l "_ENREF_4" \o "David A. Smith, 2001 #7" </w:instrText>
+      </w:r>
+      <w:r>
+        <w:rPr>
+          <w:highlight w:val="yellow"/>
+          <w:rPrChange w:id="20" w:author="Jay Why" w:date="2013-03-31T09:09:00Z">
+            <w:rPr/>
+          </w:rPrChange>
+        </w:rPr>
+        <w:fldChar w:fldCharType="separate"/>
+      </w:r>
       <w:r>
         <w:rPr>
           <w:rFonts w:ascii="Times New Roman" w:hAnsi="Times New Roman"/>
           <w:noProof/>
+          <w:highlight w:val="yellow"/>
+          <w:rPrChange w:id="21" w:author="Jay Why" w:date="2013-03-31T09:09:00Z">
+            <w:rPr>
+              <w:rFonts w:ascii="Times New Roman" w:hAnsi="Times New Roman"/>
+              <w:noProof/>
+            </w:rPr>
+          </w:rPrChange>
+        </w:rPr>
+        <w:t>David A. Smith [4</w:t>
+      </w:r>
+      <w:r>
+        <w:rPr>
+          <w:rFonts w:ascii="Times New Roman" w:hAnsi="Times New Roman"/>
+          <w:noProof/>
+          <w:highlight w:val="yellow"/>
+          <w:rPrChange w:id="22" w:author="Jay Why" w:date="2013-03-31T09:09:00Z">
+            <w:rPr>
+              <w:rFonts w:ascii="Times New Roman" w:hAnsi="Times New Roman"/>
+              <w:noProof/>
+            </w:rPr>
+          </w:rPrChange>
+        </w:rPr>
+        <w:fldChar w:fldCharType="end"/>
+      </w:r>
+      <w:r>
+        <w:rPr>
+          <w:rFonts w:ascii="Times New Roman" w:hAnsi="Times New Roman"/>
+          <w:noProof/>
+          <w:highlight w:val="yellow"/>
+          <w:rPrChange w:id="23" w:author="Jay Why" w:date="2013-03-31T09:09:00Z">
+            <w:rPr>
+              <w:rFonts w:ascii="Times New Roman" w:hAnsi="Times New Roman"/>
+              <w:noProof/>
+            </w:rPr>
+          </w:rPrChange>
         </w:rPr>
         <w:t>]</w:t>
       </w:r>
       <w:r>
         <w:rPr>
           <w:rFonts w:ascii="Times New Roman" w:hAnsi="Times New Roman"/>
+          <w:highlight w:val="yellow"/>
+          <w:rPrChange w:id="24" w:author="Jay Why" w:date="2013-03-31T09:09:00Z">
+            <w:rPr>
+              <w:rFonts w:ascii="Times New Roman" w:hAnsi="Times New Roman"/>
+            </w:rPr>
+          </w:rPrChange>
         </w:rPr>
         <w:fldChar w:fldCharType="end"/>
       </w:r>
       <w:r>
         <w:rPr>
           <w:rFonts w:ascii="Times New Roman" w:hAnsi="Times New Roman"/>
-        </w:rPr>
-        <w:t xml:space="preserve">), however considering the results of the previous research and the abundance of methods that favoured the use of a gazetteer we have decided to build a gazetteer for the purpose of name recognition. Unfortunately, only international gazetteers currently exist, thus we will use the Global discovery gazetteer and extend it to include geographic locations in Jamaica. A proper source of information for such has not yet been secured. It is expected that a considerable amount of manual effort will need to be placed on manually obtaining lists of the different features in each category then geocoding these references.  If we find that the information is not available, the research will be confined to the list of categories that are readily available. </w:t>
-      </w:r>
-    </w:p>
-    <w:p>
-      <w:pPr>
-        <w:spacing w:line="480" w:lineRule="auto"/>
-        <w:jc w:val="both"/>
-        <w:rPr>
-          <w:rFonts w:ascii="Times New Roman" w:hAnsi="Times New Roman"/>
-        </w:rPr>
-      </w:pPr>
-      <w:r>
-        <w:rPr>
-          <w:rFonts w:ascii="Times New Roman" w:hAnsi="Times New Roman"/>
-        </w:rPr>
-        <w:lastRenderedPageBreak/>
+          <w:highlight w:val="yellow"/>
+          <w:rPrChange w:id="25" w:author="Jay Why" w:date="2013-03-31T09:09:00Z">
+            <w:rPr>
+              <w:rFonts w:ascii="Times New Roman" w:hAnsi="Times New Roman"/>
+            </w:rPr>
+          </w:rPrChange>
+        </w:rPr>
+        <w:t>), however considering the results of the previous research and the abundance of methods that favoured the use of a gazetteer we have decided to build a gazetteer for the purpose of name recognition. Unfortunately, only international gazetteers currently exist, thus we will use the Global discovery gazetteer and extend it to include geographic locations in Jamaica. A proper source of information for such has not yet been secured. It is expected that a considerable amount of manual effort will need to be placed on manually obtaining lists of the different features in each category then geocoding these references.  If we find that the information is not available, the research will be confined to the list of categories that are readily available.</w:t>
+      </w:r>
+      <w:r>
+        <w:rPr>
+          <w:rFonts w:ascii="Times New Roman" w:hAnsi="Times New Roman"/>
+        </w:rPr>
+        <w:t xml:space="preserve"> </w:t>
+      </w:r>
+    </w:p>
+    <w:p>
+      <w:pPr>
+        <w:spacing w:line="480" w:lineRule="auto"/>
+        <w:jc w:val="both"/>
+        <w:rPr>
+          <w:rFonts w:ascii="Times New Roman" w:hAnsi="Times New Roman"/>
+        </w:rPr>
+      </w:pPr>
+      <w:r>
+        <w:rPr>
+          <w:rFonts w:ascii="Times New Roman" w:hAnsi="Times New Roman"/>
+        </w:rPr>
         <w:t xml:space="preserve">All items stored in our gazetteer will be assigned a class and weightings assigned appropriately. The approach taken here will mirror the approach in </w:t>
       </w:r>
       <w:r>
@@ -2039,6 +2214,7 @@
                 <w:rFonts w:ascii="Times New Roman" w:hAnsi="Times New Roman" w:cs="Times New Roman"/>
                 <w:b/>
               </w:rPr>
+              <w:lastRenderedPageBreak/>
               <w:t>Geographic Name Category</w:t>
             </w:r>
           </w:p>
@@ -2203,12 +2379,22 @@
                 <w:rFonts w:ascii="Times New Roman" w:hAnsi="Times New Roman" w:cs="Times New Roman"/>
               </w:rPr>
             </w:pPr>
-            <w:r>
-              <w:rPr>
-                <w:rFonts w:ascii="Times New Roman" w:hAnsi="Times New Roman" w:cs="Times New Roman"/>
-              </w:rPr>
-              <w:t>60</w:t>
-            </w:r>
+            <w:del w:id="26" w:author="Jay Why" w:date="2013-04-02T11:48:00Z">
+              <w:r>
+                <w:rPr>
+                  <w:rFonts w:ascii="Times New Roman" w:hAnsi="Times New Roman" w:cs="Times New Roman"/>
+                </w:rPr>
+                <w:delText>60</w:delText>
+              </w:r>
+            </w:del>
+            <w:ins w:id="27" w:author="Jay Why" w:date="2013-04-02T11:48:00Z">
+              <w:r>
+                <w:rPr>
+                  <w:rFonts w:ascii="Times New Roman" w:hAnsi="Times New Roman" w:cs="Times New Roman"/>
+                </w:rPr>
+                <w:t>30</w:t>
+              </w:r>
+            </w:ins>
           </w:p>
         </w:tc>
       </w:tr>
@@ -2265,16 +2451,29 @@
                 <w:rFonts w:ascii="Times New Roman" w:hAnsi="Times New Roman" w:cs="Times New Roman"/>
               </w:rPr>
             </w:pPr>
-            <w:r>
-              <w:rPr>
-                <w:rFonts w:ascii="Times New Roman" w:hAnsi="Times New Roman" w:cs="Times New Roman"/>
-              </w:rPr>
-              <w:t>30</w:t>
-            </w:r>
+            <w:del w:id="28" w:author="Jay Why" w:date="2013-04-02T11:48:00Z">
+              <w:r>
+                <w:rPr>
+                  <w:rFonts w:ascii="Times New Roman" w:hAnsi="Times New Roman" w:cs="Times New Roman"/>
+                </w:rPr>
+                <w:delText>30</w:delText>
+              </w:r>
+            </w:del>
+            <w:ins w:id="29" w:author="Jay Why" w:date="2013-04-02T11:48:00Z">
+              <w:r>
+                <w:rPr>
+                  <w:rFonts w:ascii="Times New Roman" w:hAnsi="Times New Roman" w:cs="Times New Roman"/>
+                </w:rPr>
+                <w:t>10</w:t>
+              </w:r>
+            </w:ins>
           </w:p>
         </w:tc>
       </w:tr>
       <w:tr>
+        <w:trPr>
+          <w:del w:id="30" w:author="Jay Why" w:date="2013-03-31T09:10:00Z"/>
+        </w:trPr>
         <w:tc>
           <w:tcPr>
             <w:tcW w:w="3192" w:type="dxa"/>
@@ -2284,15 +2483,18 @@
               <w:spacing w:line="480" w:lineRule="auto"/>
               <w:jc w:val="both"/>
               <w:rPr>
+                <w:del w:id="31" w:author="Jay Why" w:date="2013-03-31T09:10:00Z"/>
                 <w:rFonts w:ascii="Times New Roman" w:hAnsi="Times New Roman" w:cs="Times New Roman"/>
               </w:rPr>
             </w:pPr>
-            <w:r>
-              <w:rPr>
-                <w:rFonts w:ascii="Times New Roman" w:hAnsi="Times New Roman" w:cs="Times New Roman"/>
-              </w:rPr>
-              <w:t>Settlement</w:t>
-            </w:r>
+            <w:del w:id="32" w:author="Jay Why" w:date="2013-03-31T09:10:00Z">
+              <w:r>
+                <w:rPr>
+                  <w:rFonts w:ascii="Times New Roman" w:hAnsi="Times New Roman" w:cs="Times New Roman"/>
+                </w:rPr>
+                <w:delText>Settlement</w:delText>
+              </w:r>
+            </w:del>
           </w:p>
         </w:tc>
         <w:tc>
@@ -2304,15 +2506,18 @@
               <w:spacing w:line="480" w:lineRule="auto"/>
               <w:jc w:val="both"/>
               <w:rPr>
+                <w:del w:id="33" w:author="Jay Why" w:date="2013-03-31T09:10:00Z"/>
                 <w:rFonts w:ascii="Times New Roman" w:hAnsi="Times New Roman" w:cs="Times New Roman"/>
               </w:rPr>
             </w:pPr>
-            <w:r>
-              <w:rPr>
-                <w:rFonts w:ascii="Times New Roman" w:hAnsi="Times New Roman" w:cs="Times New Roman"/>
-              </w:rPr>
-              <w:t>2</w:t>
-            </w:r>
+            <w:del w:id="34" w:author="Jay Why" w:date="2013-03-31T09:10:00Z">
+              <w:r>
+                <w:rPr>
+                  <w:rFonts w:ascii="Times New Roman" w:hAnsi="Times New Roman" w:cs="Times New Roman"/>
+                </w:rPr>
+                <w:delText>2</w:delText>
+              </w:r>
+            </w:del>
           </w:p>
         </w:tc>
         <w:tc>
@@ -2324,19 +2529,25 @@
               <w:spacing w:line="480" w:lineRule="auto"/>
               <w:jc w:val="both"/>
               <w:rPr>
+                <w:del w:id="35" w:author="Jay Why" w:date="2013-03-31T09:10:00Z"/>
                 <w:rFonts w:ascii="Times New Roman" w:hAnsi="Times New Roman" w:cs="Times New Roman"/>
               </w:rPr>
             </w:pPr>
-            <w:r>
-              <w:rPr>
-                <w:rFonts w:ascii="Times New Roman" w:hAnsi="Times New Roman" w:cs="Times New Roman"/>
-              </w:rPr>
-              <w:t>30</w:t>
-            </w:r>
+            <w:del w:id="36" w:author="Jay Why" w:date="2013-03-31T09:10:00Z">
+              <w:r>
+                <w:rPr>
+                  <w:rFonts w:ascii="Times New Roman" w:hAnsi="Times New Roman" w:cs="Times New Roman"/>
+                </w:rPr>
+                <w:delText>30</w:delText>
+              </w:r>
+            </w:del>
           </w:p>
         </w:tc>
       </w:tr>
       <w:tr>
+        <w:trPr>
+          <w:del w:id="37" w:author="Jay Why" w:date="2013-03-31T09:10:00Z"/>
+        </w:trPr>
         <w:tc>
           <w:tcPr>
             <w:tcW w:w="3192" w:type="dxa"/>
@@ -2346,33 +2557,36 @@
               <w:spacing w:line="480" w:lineRule="auto"/>
               <w:jc w:val="both"/>
               <w:rPr>
+                <w:del w:id="38" w:author="Jay Why" w:date="2013-03-31T09:10:00Z"/>
                 <w:rFonts w:ascii="Times New Roman" w:hAnsi="Times New Roman" w:cs="Times New Roman"/>
               </w:rPr>
             </w:pPr>
-            <w:r>
-              <w:rPr>
-                <w:rFonts w:ascii="Times New Roman" w:hAnsi="Times New Roman" w:cs="Times New Roman"/>
-              </w:rPr>
-              <w:t>Other points of interests (</w:t>
-            </w:r>
-            <w:r>
-              <w:rPr>
-                <w:rFonts w:ascii="Times New Roman" w:hAnsi="Times New Roman" w:cs="Times New Roman"/>
-              </w:rPr>
-              <w:t xml:space="preserve">parishes, communities, </w:t>
-            </w:r>
-            <w:r>
-              <w:rPr>
-                <w:rFonts w:ascii="Times New Roman" w:hAnsi="Times New Roman" w:cs="Times New Roman"/>
-              </w:rPr>
-              <w:t>rivers, roads, hotels, etc.</w:t>
-            </w:r>
-            <w:r>
-              <w:rPr>
-                <w:rFonts w:ascii="Times New Roman" w:hAnsi="Times New Roman" w:cs="Times New Roman"/>
-              </w:rPr>
-              <w:t>)</w:t>
-            </w:r>
+            <w:del w:id="39" w:author="Jay Why" w:date="2013-03-31T09:10:00Z">
+              <w:r>
+                <w:rPr>
+                  <w:rFonts w:ascii="Times New Roman" w:hAnsi="Times New Roman" w:cs="Times New Roman"/>
+                </w:rPr>
+                <w:delText>Other points of interests (</w:delText>
+              </w:r>
+              <w:r>
+                <w:rPr>
+                  <w:rFonts w:ascii="Times New Roman" w:hAnsi="Times New Roman" w:cs="Times New Roman"/>
+                </w:rPr>
+                <w:delText xml:space="preserve">parishes, communities, </w:delText>
+              </w:r>
+              <w:r>
+                <w:rPr>
+                  <w:rFonts w:ascii="Times New Roman" w:hAnsi="Times New Roman" w:cs="Times New Roman"/>
+                </w:rPr>
+                <w:delText>rivers, roads, hotels, etc.</w:delText>
+              </w:r>
+              <w:r>
+                <w:rPr>
+                  <w:rFonts w:ascii="Times New Roman" w:hAnsi="Times New Roman" w:cs="Times New Roman"/>
+                </w:rPr>
+                <w:delText>)</w:delText>
+              </w:r>
+            </w:del>
           </w:p>
         </w:tc>
         <w:tc>
@@ -2384,15 +2598,18 @@
               <w:spacing w:line="480" w:lineRule="auto"/>
               <w:jc w:val="both"/>
               <w:rPr>
+                <w:del w:id="40" w:author="Jay Why" w:date="2013-03-31T09:10:00Z"/>
                 <w:rFonts w:ascii="Times New Roman" w:hAnsi="Times New Roman" w:cs="Times New Roman"/>
               </w:rPr>
             </w:pPr>
-            <w:r>
-              <w:rPr>
-                <w:rFonts w:ascii="Times New Roman" w:hAnsi="Times New Roman" w:cs="Times New Roman"/>
-              </w:rPr>
-              <w:t>3</w:t>
-            </w:r>
+            <w:del w:id="41" w:author="Jay Why" w:date="2013-03-31T09:10:00Z">
+              <w:r>
+                <w:rPr>
+                  <w:rFonts w:ascii="Times New Roman" w:hAnsi="Times New Roman" w:cs="Times New Roman"/>
+                </w:rPr>
+                <w:delText>3</w:delText>
+              </w:r>
+            </w:del>
           </w:p>
         </w:tc>
         <w:tc>
@@ -2404,15 +2621,18 @@
               <w:spacing w:line="480" w:lineRule="auto"/>
               <w:jc w:val="both"/>
               <w:rPr>
+                <w:del w:id="42" w:author="Jay Why" w:date="2013-03-31T09:10:00Z"/>
                 <w:rFonts w:ascii="Times New Roman" w:hAnsi="Times New Roman" w:cs="Times New Roman"/>
               </w:rPr>
             </w:pPr>
-            <w:r>
-              <w:rPr>
-                <w:rFonts w:ascii="Times New Roman" w:hAnsi="Times New Roman" w:cs="Times New Roman"/>
-              </w:rPr>
-              <w:t>5</w:t>
-            </w:r>
+            <w:del w:id="43" w:author="Jay Why" w:date="2013-03-31T09:10:00Z">
+              <w:r>
+                <w:rPr>
+                  <w:rFonts w:ascii="Times New Roman" w:hAnsi="Times New Roman" w:cs="Times New Roman"/>
+                </w:rPr>
+                <w:delText>5</w:delText>
+              </w:r>
+            </w:del>
           </w:p>
         </w:tc>
       </w:tr>
@@ -2459,7 +2679,30 @@
         <w:rPr>
           <w:rFonts w:ascii="Times New Roman" w:hAnsi="Times New Roman"/>
         </w:rPr>
-        <w:t xml:space="preserve">An algorithm will be built using the Python NLTK module for the extracting of geographic locations. The algorithm will first seek to construct a list of the lowest classes found in the document which will be deemed the domain(s) of the article. Since the domain of articles is generally expected to be in Jamaica, we expect that actual references to Jamaica may not be present in the article. Hence, the algorithm will start with the lowest class and keep incrementing the class until the domain of the document is determined. We also expect that there may be several references to geographic places sharing the same domain. Hence, the algorithm will start by searching for all references to class zero (0) geographic places, incrementing the class each time no result is found. </w:t>
+        <w:t>An algorithm will be built using the Python NLTK module for the extracting of geographic locations. The algorithm will first seek to construct a list of the lowest classes found in the document which will be deemed the domain(s) of the article. Since the domain of articles is generally expec</w:t>
+      </w:r>
+      <w:bookmarkStart w:id="44" w:name="_GoBack"/>
+      <w:bookmarkEnd w:id="44"/>
+      <w:r>
+        <w:rPr>
+          <w:rFonts w:ascii="Times New Roman" w:hAnsi="Times New Roman"/>
+        </w:rPr>
+        <w:t xml:space="preserve">ted to be in Jamaica, we expect that actual references to Jamaica may not be present in the article. Hence, the algorithm will start with the lowest class and keep incrementing the class until the domain of the document is determined. We also expect that there may be several references to geographic places sharing the same domain. Hence, the algorithm will start by searching for all references to class zero (0) geographic places, incrementing the class each time no result is found. </w:t>
+      </w:r>
+    </w:p>
+    <w:p>
+      <w:pPr>
+        <w:spacing w:line="480" w:lineRule="auto"/>
+        <w:jc w:val="both"/>
+        <w:rPr>
+          <w:rFonts w:ascii="Times New Roman" w:hAnsi="Times New Roman"/>
+        </w:rPr>
+      </w:pPr>
+      <w:r>
+        <w:rPr>
+          <w:rFonts w:ascii="Times New Roman" w:hAnsi="Times New Roman"/>
+        </w:rPr>
+        <w:t xml:space="preserve">Once a domain or list of domains is constructed for the document, the algorithm will continue to search the document for references to higher class geographic names in the document. For each result obtained, a weighting will be calculated for the reference. The weighting will be calculated based on the class weighting, weighting based on statistical similarity to usages in training set and mean geometric distance to the domains and its geographic containment by a domain of the document. A centroid will then be calculated for the references in the document. All geometric features that are more than two standard deviations away from the centroid will be discarded. A new centroid will then be calculated from the remaining set of features. </w:t>
       </w:r>
     </w:p>
     <w:p>
@@ -2475,21 +2718,6 @@
           <w:rFonts w:ascii="Times New Roman" w:hAnsi="Times New Roman"/>
         </w:rPr>
         <w:lastRenderedPageBreak/>
-        <w:t xml:space="preserve">Once a domain or list of domains is constructed for the document, the algorithm will continue to search the document for references to higher class geographic names in the document. For each result obtained, a weighting will be calculated for the reference. The weighting will be calculated based on the class weighting, weighting based on statistical similarity to usages in training set and mean geometric distance to the domains and its geographic containment by a domain of the document. A centroid will then be calculated for the references in the document. All geometric features that are more than two standard deviations away from the centroid will be discarded. A new centroid will then be calculated from the remaining set of features. </w:t>
-      </w:r>
-    </w:p>
-    <w:p>
-      <w:pPr>
-        <w:spacing w:line="480" w:lineRule="auto"/>
-        <w:jc w:val="both"/>
-        <w:rPr>
-          <w:rFonts w:ascii="Times New Roman" w:hAnsi="Times New Roman"/>
-        </w:rPr>
-      </w:pPr>
-      <w:r>
-        <w:rPr>
-          <w:rFonts w:ascii="Times New Roman" w:hAnsi="Times New Roman"/>
-        </w:rPr>
         <w:t xml:space="preserve">The algorithm will then loop over each of the non-domain features, keeping a context of up to four geographic references before and after the current one. It will check the corpus to compare the feature’s context with contexts for the same feature in the corpus. A weighting will be assigned based on the similarity to the corpus. After each feature contains its final weighting different heuristics will be applied to determine what should be eliminated. </w:t>
       </w:r>
     </w:p>
@@ -2571,7 +2799,7 @@
         </w:rPr>
         <w:fldChar w:fldCharType="separate"/>
       </w:r>
-      <w:bookmarkStart w:id="5" w:name="_ENREF_1"/>
+      <w:bookmarkStart w:id="45" w:name="_ENREF_1"/>
       <w:r>
         <w:rPr>
           <w:rFonts w:ascii="Times New Roman" w:hAnsi="Times New Roman"/>
@@ -2602,7 +2830,7 @@
         </w:rPr>
         <w:t xml:space="preserve"> Proceedings of the Third IEEE International Conference on Data Mining, 2003.</w:t>
       </w:r>
-      <w:bookmarkEnd w:id="5"/>
+      <w:bookmarkEnd w:id="45"/>
     </w:p>
     <w:p>
       <w:pPr>
@@ -2612,7 +2840,7 @@
           <w:noProof/>
         </w:rPr>
       </w:pPr>
-      <w:bookmarkStart w:id="6" w:name="_ENREF_2"/>
+      <w:bookmarkStart w:id="46" w:name="_ENREF_2"/>
       <w:r>
         <w:rPr>
           <w:rFonts w:ascii="Times New Roman" w:hAnsi="Times New Roman"/>
@@ -2674,7 +2902,7 @@
         </w:rPr>
         <w:t>: p. 392-402.</w:t>
       </w:r>
-      <w:bookmarkEnd w:id="6"/>
+      <w:bookmarkEnd w:id="46"/>
     </w:p>
     <w:p>
       <w:pPr>
@@ -2684,7 +2912,7 @@
           <w:noProof/>
         </w:rPr>
       </w:pPr>
-      <w:bookmarkStart w:id="7" w:name="_ENREF_3"/>
+      <w:bookmarkStart w:id="47" w:name="_ENREF_3"/>
       <w:r>
         <w:rPr>
           <w:rFonts w:ascii="Times New Roman" w:hAnsi="Times New Roman"/>
@@ -2715,7 +2943,7 @@
         </w:rPr>
         <w:t xml:space="preserve"> 1997.</w:t>
       </w:r>
-      <w:bookmarkEnd w:id="7"/>
+      <w:bookmarkEnd w:id="47"/>
     </w:p>
     <w:p>
       <w:pPr>
@@ -2725,7 +2953,7 @@
           <w:noProof/>
         </w:rPr>
       </w:pPr>
-      <w:bookmarkStart w:id="8" w:name="_ENREF_4"/>
+      <w:bookmarkStart w:id="48" w:name="_ENREF_4"/>
       <w:r>
         <w:rPr>
           <w:rFonts w:ascii="Times New Roman" w:hAnsi="Times New Roman"/>
@@ -2756,7 +2984,7 @@
         </w:rPr>
         <w:t xml:space="preserve"> P. Constantopoulos and I.T. Sølvberg (Eds.), 2001: p. 127-136.</w:t>
       </w:r>
-      <w:bookmarkEnd w:id="8"/>
+      <w:bookmarkEnd w:id="48"/>
     </w:p>
     <w:p>
       <w:pPr>
@@ -2766,7 +2994,7 @@
           <w:noProof/>
         </w:rPr>
       </w:pPr>
-      <w:bookmarkStart w:id="9" w:name="_ENREF_5"/>
+      <w:bookmarkStart w:id="49" w:name="_ENREF_5"/>
       <w:r>
         <w:rPr>
           <w:rFonts w:ascii="Times New Roman" w:hAnsi="Times New Roman"/>
@@ -2797,7 +3025,7 @@
         </w:rPr>
         <w:t xml:space="preserve"> In Proceedings of LREC-2006, 2006.</w:t>
       </w:r>
-      <w:bookmarkEnd w:id="9"/>
+      <w:bookmarkEnd w:id="49"/>
     </w:p>
     <w:p>
       <w:pPr>
@@ -2807,7 +3035,7 @@
           <w:noProof/>
         </w:rPr>
       </w:pPr>
-      <w:bookmarkStart w:id="10" w:name="_ENREF_6"/>
+      <w:bookmarkStart w:id="50" w:name="_ENREF_6"/>
       <w:r>
         <w:rPr>
           <w:rFonts w:ascii="Times New Roman" w:hAnsi="Times New Roman"/>
@@ -2853,7 +3081,7 @@
         </w:rPr>
         <w:t>(4): p. 5-5.</w:t>
       </w:r>
-      <w:bookmarkEnd w:id="10"/>
+      <w:bookmarkEnd w:id="50"/>
     </w:p>
     <w:p>
       <w:pPr>
@@ -3975,6 +4203,14 @@
     <w:abstractNumId w:val="16"/>
   </w:num>
 </w:numbering>
+</file>
+
+<file path=word/people.xml><?xml version="1.0" encoding="utf-8"?>
+<w15:people xmlns:wpc="http://schemas.microsoft.com/office/word/2010/wordprocessingCanvas" xmlns:mc="http://schemas.openxmlformats.org/markup-compatibility/2006" xmlns:o="urn:schemas-microsoft-com:office:office" xmlns:r="http://schemas.openxmlformats.org/officeDocument/2006/relationships" xmlns:m="http://schemas.openxmlformats.org/officeDocument/2006/math" xmlns:v="urn:schemas-microsoft-com:vml" xmlns:wp14="http://schemas.microsoft.com/office/word/2010/wordprocessingDrawing" xmlns:wp="http://schemas.openxmlformats.org/drawingml/2006/wordprocessingDrawing" xmlns:w10="urn:schemas-microsoft-com:office:word" xmlns:w="http://schemas.openxmlformats.org/wordprocessingml/2006/main" xmlns:w14="http://schemas.microsoft.com/office/word/2010/wordml" xmlns:w15="http://schemas.microsoft.com/office/word/2012/wordml" xmlns:wpg="http://schemas.microsoft.com/office/word/2010/wordprocessingGroup" xmlns:wpi="http://schemas.microsoft.com/office/word/2010/wordprocessingInk" xmlns:wne="http://schemas.microsoft.com/office/word/2006/wordml" xmlns:wps="http://schemas.microsoft.com/office/word/2010/wordprocessingShape" mc:Ignorable="w14 w15 wp14">
+  <w15:person w15:author="Jay Why">
+    <w15:presenceInfo w15:providerId="Windows Live" w15:userId="0fd4eef1e1170fb8"/>
+  </w15:person>
+</w15:people>
 </file>
 
 <file path=word/styles.xml><?xml version="1.0" encoding="utf-8"?>

</xml_diff>